<commit_message>
Identified the problem occurs in the data-loading function.
</commit_message>
<xml_diff>
--- a/doc/GANs_code_review.docx
+++ b/doc/GANs_code_review.docx
@@ -201,6 +201,118 @@
           <w:szCs w:val="24"/>
         </w:rPr>
       </w:pPr>
+      <w:r>
+        <w:rPr>
+          <w:rFonts w:ascii="Times New Roman" w:hAnsi="Times New Roman" w:cs="Times New Roman"/>
+          <w:sz w:val="24"/>
+          <w:szCs w:val="24"/>
+        </w:rPr>
+        <w:t>2022-11-08</w:t>
+      </w:r>
+    </w:p>
+    <w:p>
+      <w:pPr>
+        <w:rPr>
+          <w:rFonts w:ascii="Times New Roman" w:hAnsi="Times New Roman" w:cs="Times New Roman"/>
+          <w:sz w:val="24"/>
+          <w:szCs w:val="24"/>
+        </w:rPr>
+      </w:pPr>
+      <w:proofErr w:type="spellStart"/>
+      <w:r>
+        <w:rPr>
+          <w:rFonts w:ascii="Times New Roman" w:hAnsi="Times New Roman" w:cs="Times New Roman"/>
+          <w:sz w:val="24"/>
+          <w:szCs w:val="24"/>
+        </w:rPr>
+        <w:t>OneHot</w:t>
+      </w:r>
+      <w:proofErr w:type="spellEnd"/>
+      <w:r>
+        <w:rPr>
+          <w:rFonts w:ascii="Times New Roman" w:hAnsi="Times New Roman" w:cs="Times New Roman"/>
+          <w:sz w:val="24"/>
+          <w:szCs w:val="24"/>
+        </w:rPr>
+        <w:t>:</w:t>
+      </w:r>
+    </w:p>
+    <w:p>
+      <w:pPr>
+        <w:rPr>
+          <w:rFonts w:ascii="Times New Roman" w:hAnsi="Times New Roman" w:cs="Times New Roman"/>
+          <w:sz w:val="24"/>
+          <w:szCs w:val="24"/>
+        </w:rPr>
+      </w:pPr>
+      <w:r>
+        <w:rPr>
+          <w:rFonts w:ascii="Times New Roman" w:hAnsi="Times New Roman" w:cs="Times New Roman"/>
+          <w:sz w:val="24"/>
+          <w:szCs w:val="24"/>
+        </w:rPr>
+        <w:t>Highlighting one of element in the vector.</w:t>
+      </w:r>
+    </w:p>
+    <w:p>
+      <w:pPr>
+        <w:rPr>
+          <w:rFonts w:ascii="Times New Roman" w:hAnsi="Times New Roman" w:cs="Times New Roman"/>
+          <w:sz w:val="24"/>
+          <w:szCs w:val="24"/>
+        </w:rPr>
+      </w:pPr>
+      <w:r>
+        <w:rPr>
+          <w:rFonts w:ascii="Times New Roman" w:hAnsi="Times New Roman" w:cs="Times New Roman"/>
+          <w:sz w:val="24"/>
+          <w:szCs w:val="24"/>
+        </w:rPr>
+        <w:t>Should not have any problems since wind scenarios works fine when calling this function</w:t>
+      </w:r>
+    </w:p>
+    <w:p>
+      <w:pPr>
+        <w:rPr>
+          <w:rFonts w:ascii="Times New Roman" w:hAnsi="Times New Roman" w:cs="Times New Roman"/>
+          <w:sz w:val="24"/>
+          <w:szCs w:val="24"/>
+        </w:rPr>
+      </w:pPr>
+    </w:p>
+    <w:p>
+      <w:pPr>
+        <w:rPr>
+          <w:rFonts w:ascii="Times New Roman" w:hAnsi="Times New Roman" w:cs="Times New Roman"/>
+          <w:sz w:val="24"/>
+          <w:szCs w:val="24"/>
+        </w:rPr>
+      </w:pPr>
+      <w:r>
+        <w:rPr>
+          <w:rFonts w:ascii="Times New Roman" w:hAnsi="Times New Roman" w:cs="Times New Roman"/>
+          <w:sz w:val="24"/>
+          <w:szCs w:val="24"/>
+        </w:rPr>
+        <w:t>Confirmed where are the problems:</w:t>
+      </w:r>
+    </w:p>
+    <w:p>
+      <w:pPr>
+        <w:rPr>
+          <w:rFonts w:ascii="Times New Roman" w:hAnsi="Times New Roman" w:cs="Times New Roman"/>
+          <w:sz w:val="24"/>
+          <w:szCs w:val="24"/>
+        </w:rPr>
+      </w:pPr>
+      <w:r>
+        <w:rPr>
+          <w:rFonts w:ascii="Times New Roman" w:hAnsi="Times New Roman" w:cs="Times New Roman"/>
+          <w:sz w:val="24"/>
+          <w:szCs w:val="24"/>
+        </w:rPr>
+        <w:t xml:space="preserve">Problems occurred in the load-data function for spatial and solar case. Need extra work on those two functions. </w:t>
+      </w:r>
     </w:p>
     <w:sectPr>
       <w:pgSz w:w="12240" w:h="15840"/>

</xml_diff>